<commit_message>
Added kill excel process
</commit_message>
<xml_diff>
--- a/WORD_Files/David.docx
+++ b/WORD_Files/David.docx
@@ -1,6 +1,6 @@
 
 <file path=word/document.xml><?xml version="1.0" encoding="utf-8"?>
-<w:document xmlns:wpc="http://schemas.microsoft.com/office/word/2010/wordprocessingCanvas" xmlns:cx="http://schemas.microsoft.com/office/drawing/2014/chartex" xmlns:cx1="http://schemas.microsoft.com/office/drawing/2015/9/8/chartex" xmlns:cx2="http://schemas.microsoft.com/office/drawing/2015/10/21/chartex" xmlns:cx3="http://schemas.microsoft.com/office/drawing/2016/5/9/chartex" xmlns:cx4="http://schemas.microsoft.com/office/drawing/2016/5/10/chartex" xmlns:cx5="http://schemas.microsoft.com/office/drawing/2016/5/11/chartex" xmlns:cx6="http://schemas.microsoft.com/office/drawing/2016/5/12/chartex" xmlns:cx7="http://schemas.microsoft.com/office/drawing/2016/5/13/chartex" xmlns:cx8="http://schemas.microsoft.com/office/drawing/2016/5/14/chartex" xmlns:mc="http://schemas.openxmlformats.org/markup-compatibility/2006" xmlns:aink="http://schemas.microsoft.com/office/drawing/2016/ink" xmlns:am3d="http://schemas.microsoft.com/office/drawing/2017/model3d" xmlns:o="urn:schemas-microsoft-com:office:office" xmlns:oel="http://schemas.microsoft.com/office/2019/extlst" xmlns:r="http://schemas.openxmlformats.org/officeDocument/2006/relationships" xmlns:m="http://schemas.openxmlformats.org/officeDocument/2006/math" xmlns:v="urn:schemas-microsoft-com:vml" xmlns:wp14="http://schemas.microsoft.com/office/word/2010/wordprocessingDrawing" xmlns:wp="http://schemas.openxmlformats.org/drawingml/2006/wordprocessingDrawing" xmlns:w10="urn:schemas-microsoft-com:office:word" xmlns:w="http://schemas.openxmlformats.org/wordprocessingml/2006/main" xmlns:w14="http://schemas.microsoft.com/office/word/2010/wordml" xmlns:w15="http://schemas.microsoft.com/office/word/2012/wordml" xmlns:w16cex="http://schemas.microsoft.com/office/word/2018/wordml/cex" xmlns:w16cid="http://schemas.microsoft.com/office/word/2016/wordml/cid" xmlns:w16="http://schemas.microsoft.com/office/word/2018/wordml" xmlns:w16sdtdh="http://schemas.microsoft.com/office/word/2020/wordml/sdtdatahash" xmlns:w16se="http://schemas.microsoft.com/office/word/2015/wordml/symex" xmlns:wpg="http://schemas.microsoft.com/office/word/2010/wordprocessingGroup" xmlns:wpi="http://schemas.microsoft.com/office/word/2010/wordprocessingInk" xmlns:wne="http://schemas.microsoft.com/office/word/2006/wordml" xmlns:wps="http://schemas.microsoft.com/office/word/2010/wordprocessingShape" mc:Ignorable="w14 w15 w16se w16cid w16 w16cex w16sdtdh wp14">
+<w:document xmlns:wpc="http://schemas.microsoft.com/office/word/2010/wordprocessingCanvas" xmlns:cx="http://schemas.microsoft.com/office/drawing/2014/chartex" xmlns:cx1="http://schemas.microsoft.com/office/drawing/2015/9/8/chartex" xmlns:cx2="http://schemas.microsoft.com/office/drawing/2015/10/21/chartex" xmlns:cx3="http://schemas.microsoft.com/office/drawing/2016/5/9/chartex" xmlns:cx4="http://schemas.microsoft.com/office/drawing/2016/5/10/chartex" xmlns:cx5="http://schemas.microsoft.com/office/drawing/2016/5/11/chartex" xmlns:cx6="http://schemas.microsoft.com/office/drawing/2016/5/12/chartex" xmlns:cx7="http://schemas.microsoft.com/office/drawing/2016/5/13/chartex" xmlns:cx8="http://schemas.microsoft.com/office/drawing/2016/5/14/chartex" xmlns:mc="http://schemas.openxmlformats.org/markup-compatibility/2006" xmlns:aink="http://schemas.microsoft.com/office/drawing/2016/ink" xmlns:am3d="http://schemas.microsoft.com/office/drawing/2017/model3d" xmlns:o="urn:schemas-microsoft-com:office:office" xmlns:r="http://schemas.openxmlformats.org/officeDocument/2006/relationships" xmlns:m="http://schemas.openxmlformats.org/officeDocument/2006/math" xmlns:v="urn:schemas-microsoft-com:vml" xmlns:wp14="http://schemas.microsoft.com/office/word/2010/wordprocessingDrawing" xmlns:wp="http://schemas.openxmlformats.org/drawingml/2006/wordprocessingDrawing" xmlns:w10="urn:schemas-microsoft-com:office:word" xmlns:w="http://schemas.openxmlformats.org/wordprocessingml/2006/main" xmlns:w14="http://schemas.microsoft.com/office/word/2010/wordml" xmlns:w15="http://schemas.microsoft.com/office/word/2012/wordml" xmlns:w16cid="http://schemas.microsoft.com/office/word/2016/wordml/cid" xmlns:w16se="http://schemas.microsoft.com/office/word/2015/wordml/symex" xmlns:wpg="http://schemas.microsoft.com/office/word/2010/wordprocessingGroup" xmlns:wpi="http://schemas.microsoft.com/office/word/2010/wordprocessingInk" xmlns:wne="http://schemas.microsoft.com/office/word/2006/wordml" xmlns:wps="http://schemas.microsoft.com/office/word/2010/wordprocessingShape" mc:Ignorable="w14 w15 w16se w16cid wp14">
   <w:body>
     <w:p>
       <w:pPr>
@@ -15,6 +15,8 @@
           <w:lang w:val="en-US"/>
         </w:rPr>
       </w:pPr>
+      <w:bookmarkStart w:id="0" w:name="_GoBack"/>
+      <w:bookmarkEnd w:id="0"/>
       <w:r>
         <w:rPr>
           <w:b/>
@@ -44,7 +46,13 @@
         <w:rPr>
           <w:lang w:val="en-US"/>
         </w:rPr>
-        <w:t>: &lt;Name&gt;</w:t>
+        <w:t xml:space="preserve">: </w:t>
+      </w:r>
+      <w:r>
+        <w:rPr>
+          <w:lang w:val="en-US"/>
+        </w:rPr>
+        <w:t>David</w:t>
       </w:r>
     </w:p>
     <w:p>
@@ -63,56 +71,44 @@
         <w:rPr>
           <w:lang w:val="en-US"/>
         </w:rPr>
-        <w:t xml:space="preserve"> &lt;Division&gt;</w:t>
-      </w:r>
-    </w:p>
-    <w:p>
-      <w:pPr>
-        <w:rPr>
-          <w:lang w:val="en-US"/>
-        </w:rPr>
-      </w:pPr>
-      <w:r>
-        <w:rPr>
-          <w:lang w:val="en-US"/>
-        </w:rPr>
-        <w:t>Sales: &lt;Sales&gt;</w:t>
-      </w:r>
-    </w:p>
-    <w:p>
-      <w:pPr>
-        <w:rPr>
-          <w:lang w:val="en-US"/>
-        </w:rPr>
-      </w:pPr>
-    </w:p>
-    <w:p>
-      <w:r>
-        <w:t xml:space="preserve">This report shows you, essentially, how busy you are throughout the </w:t>
-      </w:r>
-      <w:r>
-        <w:t>month</w:t>
-      </w:r>
-      <w:r>
-        <w:t xml:space="preserve">. </w:t>
-      </w:r>
-      <w:r>
-        <w:t>Data</w:t>
-      </w:r>
-      <w:r>
-        <w:t xml:space="preserve"> will provide a breakdown of the number of </w:t>
-      </w:r>
-      <w:r>
-        <w:t>sales made for the specific division</w:t>
-      </w:r>
-      <w:r>
-        <w:t xml:space="preserve"> etc. that were processed in the corresponding </w:t>
-      </w:r>
-      <w:r>
-        <w:t>business days</w:t>
-      </w:r>
-      <w:r>
-        <w:t xml:space="preserve">. </w:t>
+        <w:t xml:space="preserve"> </w:t>
+      </w:r>
+      <w:r>
+        <w:rPr>
+          <w:lang w:val="en-US"/>
+        </w:rPr>
+        <w:t>North</w:t>
+      </w:r>
+    </w:p>
+    <w:p>
+      <w:pPr>
+        <w:rPr>
+          <w:lang w:val="en-US"/>
+        </w:rPr>
+      </w:pPr>
+      <w:r>
+        <w:rPr>
+          <w:lang w:val="en-US"/>
+        </w:rPr>
+        <w:t xml:space="preserve">Sales: </w:t>
+      </w:r>
+      <w:r>
+        <w:rPr>
+          <w:lang w:val="en-US"/>
+        </w:rPr>
+        <w:t>900$</w:t>
+      </w:r>
+    </w:p>
+    <w:p>
+      <w:pPr>
+        <w:rPr>
+          <w:lang w:val="en-US"/>
+        </w:rPr>
+      </w:pPr>
+    </w:p>
+    <w:p>
+      <w:r>
+        <w:t xml:space="preserve">This report shows you, essentially, how busy you are throughout the month. Data will provide a breakdown of the number of sales made for the specific division etc. that were processed in the corresponding business days. </w:t>
       </w:r>
     </w:p>
     <w:p/>
@@ -123,19 +119,7 @@
     </w:p>
     <w:p>
       <w:r>
-        <w:t xml:space="preserve">The number of </w:t>
-      </w:r>
-      <w:r>
-        <w:t>sales</w:t>
-      </w:r>
-      <w:r>
-        <w:t xml:space="preserve">, for example, may not necessarily reflect how busy the </w:t>
-      </w:r>
-      <w:r>
-        <w:t>staff</w:t>
-      </w:r>
-      <w:r>
-        <w:t xml:space="preserve"> gets during rush hour (since it is possible to have few transactions, but a high number of items sold), and vice-versa. If fewer items are being sold but there are a large number of transactions being processed, more employees will be needed to staff the POS Stations. </w:t>
+        <w:t xml:space="preserve">The number of sales, for example, may not necessarily reflect how busy the staff gets during rush hour (since it is possible to have few transactions, but a high number of items sold), and vice-versa. If fewer items are being sold but there are a large number of transactions being processed, more employees will be needed to staff the POS Stations. </w:t>
       </w:r>
     </w:p>
     <w:p/>
@@ -162,6 +146,12 @@
       </w:pPr>
     </w:p>
     <w:sectPr>
+      <w:headerReference w:type="even" r:id="rId6"/>
+      <w:headerReference w:type="default" r:id="rId7"/>
+      <w:footerReference w:type="even" r:id="rId8"/>
+      <w:footerReference w:type="default" r:id="rId9"/>
+      <w:headerReference w:type="first" r:id="rId10"/>
+      <w:footerReference w:type="first" r:id="rId11"/>
       <w:pgSz w:w="11906" w:h="16838"/>
       <w:pgMar w:top="1440" w:right="1440" w:bottom="1440" w:left="1440" w:header="708" w:footer="708" w:gutter="0"/>
       <w:cols w:space="708"/>
@@ -172,7 +162,7 @@
 </file>
 
 <file path=word/endnotes.xml><?xml version="1.0" encoding="utf-8"?>
-<w:endnotes xmlns:wpc="http://schemas.microsoft.com/office/word/2010/wordprocessingCanvas" xmlns:cx="http://schemas.microsoft.com/office/drawing/2014/chartex" xmlns:cx1="http://schemas.microsoft.com/office/drawing/2015/9/8/chartex" xmlns:cx2="http://schemas.microsoft.com/office/drawing/2015/10/21/chartex" xmlns:cx3="http://schemas.microsoft.com/office/drawing/2016/5/9/chartex" xmlns:cx4="http://schemas.microsoft.com/office/drawing/2016/5/10/chartex" xmlns:cx5="http://schemas.microsoft.com/office/drawing/2016/5/11/chartex" xmlns:cx6="http://schemas.microsoft.com/office/drawing/2016/5/12/chartex" xmlns:cx7="http://schemas.microsoft.com/office/drawing/2016/5/13/chartex" xmlns:cx8="http://schemas.microsoft.com/office/drawing/2016/5/14/chartex" xmlns:mc="http://schemas.openxmlformats.org/markup-compatibility/2006" xmlns:aink="http://schemas.microsoft.com/office/drawing/2016/ink" xmlns:am3d="http://schemas.microsoft.com/office/drawing/2017/model3d" xmlns:o="urn:schemas-microsoft-com:office:office" xmlns:oel="http://schemas.microsoft.com/office/2019/extlst" xmlns:r="http://schemas.openxmlformats.org/officeDocument/2006/relationships" xmlns:m="http://schemas.openxmlformats.org/officeDocument/2006/math" xmlns:v="urn:schemas-microsoft-com:vml" xmlns:wp14="http://schemas.microsoft.com/office/word/2010/wordprocessingDrawing" xmlns:wp="http://schemas.openxmlformats.org/drawingml/2006/wordprocessingDrawing" xmlns:w10="urn:schemas-microsoft-com:office:word" xmlns:w="http://schemas.openxmlformats.org/wordprocessingml/2006/main" xmlns:w14="http://schemas.microsoft.com/office/word/2010/wordml" xmlns:w15="http://schemas.microsoft.com/office/word/2012/wordml" xmlns:w16cex="http://schemas.microsoft.com/office/word/2018/wordml/cex" xmlns:w16cid="http://schemas.microsoft.com/office/word/2016/wordml/cid" xmlns:w16="http://schemas.microsoft.com/office/word/2018/wordml" xmlns:w16sdtdh="http://schemas.microsoft.com/office/word/2020/wordml/sdtdatahash" xmlns:w16se="http://schemas.microsoft.com/office/word/2015/wordml/symex" xmlns:wpg="http://schemas.microsoft.com/office/word/2010/wordprocessingGroup" xmlns:wpi="http://schemas.microsoft.com/office/word/2010/wordprocessingInk" xmlns:wne="http://schemas.microsoft.com/office/word/2006/wordml" xmlns:wps="http://schemas.microsoft.com/office/word/2010/wordprocessingShape" mc:Ignorable="w14 w15 w16se w16cid w16 w16cex w16sdtdh wp14">
+<w:endnotes xmlns:wpc="http://schemas.microsoft.com/office/word/2010/wordprocessingCanvas" xmlns:cx="http://schemas.microsoft.com/office/drawing/2014/chartex" xmlns:cx1="http://schemas.microsoft.com/office/drawing/2015/9/8/chartex" xmlns:cx2="http://schemas.microsoft.com/office/drawing/2015/10/21/chartex" xmlns:cx3="http://schemas.microsoft.com/office/drawing/2016/5/9/chartex" xmlns:cx4="http://schemas.microsoft.com/office/drawing/2016/5/10/chartex" xmlns:cx5="http://schemas.microsoft.com/office/drawing/2016/5/11/chartex" xmlns:cx6="http://schemas.microsoft.com/office/drawing/2016/5/12/chartex" xmlns:cx7="http://schemas.microsoft.com/office/drawing/2016/5/13/chartex" xmlns:cx8="http://schemas.microsoft.com/office/drawing/2016/5/14/chartex" xmlns:mc="http://schemas.openxmlformats.org/markup-compatibility/2006" xmlns:aink="http://schemas.microsoft.com/office/drawing/2016/ink" xmlns:am3d="http://schemas.microsoft.com/office/drawing/2017/model3d" xmlns:o="urn:schemas-microsoft-com:office:office" xmlns:r="http://schemas.openxmlformats.org/officeDocument/2006/relationships" xmlns:m="http://schemas.openxmlformats.org/officeDocument/2006/math" xmlns:v="urn:schemas-microsoft-com:vml" xmlns:wp14="http://schemas.microsoft.com/office/word/2010/wordprocessingDrawing" xmlns:wp="http://schemas.openxmlformats.org/drawingml/2006/wordprocessingDrawing" xmlns:w10="urn:schemas-microsoft-com:office:word" xmlns:w="http://schemas.openxmlformats.org/wordprocessingml/2006/main" xmlns:w14="http://schemas.microsoft.com/office/word/2010/wordml" xmlns:w15="http://schemas.microsoft.com/office/word/2012/wordml" xmlns:w16cid="http://schemas.microsoft.com/office/word/2016/wordml/cid" xmlns:w16se="http://schemas.microsoft.com/office/word/2015/wordml/symex" xmlns:wpg="http://schemas.microsoft.com/office/word/2010/wordprocessingGroup" xmlns:wpi="http://schemas.microsoft.com/office/word/2010/wordprocessingInk" xmlns:wne="http://schemas.microsoft.com/office/word/2006/wordml" xmlns:wps="http://schemas.microsoft.com/office/word/2010/wordprocessingShape" mc:Ignorable="w14 w15 w16se w16cid wp14">
   <w:endnote w:type="separator" w:id="-1">
     <w:p>
       <w:pPr>
@@ -196,8 +186,38 @@
 </w:endnotes>
 </file>
 
+<file path=word/footer1.xml><?xml version="1.0" encoding="utf-8"?>
+<w:ftr xmlns:wpc="http://schemas.microsoft.com/office/word/2010/wordprocessingCanvas" xmlns:cx="http://schemas.microsoft.com/office/drawing/2014/chartex" xmlns:cx1="http://schemas.microsoft.com/office/drawing/2015/9/8/chartex" xmlns:cx2="http://schemas.microsoft.com/office/drawing/2015/10/21/chartex" xmlns:cx3="http://schemas.microsoft.com/office/drawing/2016/5/9/chartex" xmlns:cx4="http://schemas.microsoft.com/office/drawing/2016/5/10/chartex" xmlns:cx5="http://schemas.microsoft.com/office/drawing/2016/5/11/chartex" xmlns:cx6="http://schemas.microsoft.com/office/drawing/2016/5/12/chartex" xmlns:cx7="http://schemas.microsoft.com/office/drawing/2016/5/13/chartex" xmlns:cx8="http://schemas.microsoft.com/office/drawing/2016/5/14/chartex" xmlns:mc="http://schemas.openxmlformats.org/markup-compatibility/2006" xmlns:aink="http://schemas.microsoft.com/office/drawing/2016/ink" xmlns:am3d="http://schemas.microsoft.com/office/drawing/2017/model3d" xmlns:o="urn:schemas-microsoft-com:office:office" xmlns:r="http://schemas.openxmlformats.org/officeDocument/2006/relationships" xmlns:m="http://schemas.openxmlformats.org/officeDocument/2006/math" xmlns:v="urn:schemas-microsoft-com:vml" xmlns:wp14="http://schemas.microsoft.com/office/word/2010/wordprocessingDrawing" xmlns:wp="http://schemas.openxmlformats.org/drawingml/2006/wordprocessingDrawing" xmlns:w10="urn:schemas-microsoft-com:office:word" xmlns:w="http://schemas.openxmlformats.org/wordprocessingml/2006/main" xmlns:w14="http://schemas.microsoft.com/office/word/2010/wordml" xmlns:w15="http://schemas.microsoft.com/office/word/2012/wordml" xmlns:w16cid="http://schemas.microsoft.com/office/word/2016/wordml/cid" xmlns:w16se="http://schemas.microsoft.com/office/word/2015/wordml/symex" xmlns:wpg="http://schemas.microsoft.com/office/word/2010/wordprocessingGroup" xmlns:wpi="http://schemas.microsoft.com/office/word/2010/wordprocessingInk" xmlns:wne="http://schemas.microsoft.com/office/word/2006/wordml" xmlns:wps="http://schemas.microsoft.com/office/word/2010/wordprocessingShape" mc:Ignorable="w14 w15 w16se w16cid wp14">
+  <w:p>
+    <w:pPr>
+      <w:pStyle w:val="Footer"/>
+    </w:pPr>
+  </w:p>
+</w:ftr>
+</file>
+
+<file path=word/footer2.xml><?xml version="1.0" encoding="utf-8"?>
+<w:ftr xmlns:wpc="http://schemas.microsoft.com/office/word/2010/wordprocessingCanvas" xmlns:cx="http://schemas.microsoft.com/office/drawing/2014/chartex" xmlns:cx1="http://schemas.microsoft.com/office/drawing/2015/9/8/chartex" xmlns:cx2="http://schemas.microsoft.com/office/drawing/2015/10/21/chartex" xmlns:cx3="http://schemas.microsoft.com/office/drawing/2016/5/9/chartex" xmlns:cx4="http://schemas.microsoft.com/office/drawing/2016/5/10/chartex" xmlns:cx5="http://schemas.microsoft.com/office/drawing/2016/5/11/chartex" xmlns:cx6="http://schemas.microsoft.com/office/drawing/2016/5/12/chartex" xmlns:cx7="http://schemas.microsoft.com/office/drawing/2016/5/13/chartex" xmlns:cx8="http://schemas.microsoft.com/office/drawing/2016/5/14/chartex" xmlns:mc="http://schemas.openxmlformats.org/markup-compatibility/2006" xmlns:aink="http://schemas.microsoft.com/office/drawing/2016/ink" xmlns:am3d="http://schemas.microsoft.com/office/drawing/2017/model3d" xmlns:o="urn:schemas-microsoft-com:office:office" xmlns:r="http://schemas.openxmlformats.org/officeDocument/2006/relationships" xmlns:m="http://schemas.openxmlformats.org/officeDocument/2006/math" xmlns:v="urn:schemas-microsoft-com:vml" xmlns:wp14="http://schemas.microsoft.com/office/word/2010/wordprocessingDrawing" xmlns:wp="http://schemas.openxmlformats.org/drawingml/2006/wordprocessingDrawing" xmlns:w10="urn:schemas-microsoft-com:office:word" xmlns:w="http://schemas.openxmlformats.org/wordprocessingml/2006/main" xmlns:w14="http://schemas.microsoft.com/office/word/2010/wordml" xmlns:w15="http://schemas.microsoft.com/office/word/2012/wordml" xmlns:w16cid="http://schemas.microsoft.com/office/word/2016/wordml/cid" xmlns:w16se="http://schemas.microsoft.com/office/word/2015/wordml/symex" xmlns:wpg="http://schemas.microsoft.com/office/word/2010/wordprocessingGroup" xmlns:wpi="http://schemas.microsoft.com/office/word/2010/wordprocessingInk" xmlns:wne="http://schemas.microsoft.com/office/word/2006/wordml" xmlns:wps="http://schemas.microsoft.com/office/word/2010/wordprocessingShape" mc:Ignorable="w14 w15 w16se w16cid wp14">
+  <w:p>
+    <w:pPr>
+      <w:pStyle w:val="Footer"/>
+    </w:pPr>
+  </w:p>
+</w:ftr>
+</file>
+
+<file path=word/footer3.xml><?xml version="1.0" encoding="utf-8"?>
+<w:ftr xmlns:wpc="http://schemas.microsoft.com/office/word/2010/wordprocessingCanvas" xmlns:cx="http://schemas.microsoft.com/office/drawing/2014/chartex" xmlns:cx1="http://schemas.microsoft.com/office/drawing/2015/9/8/chartex" xmlns:cx2="http://schemas.microsoft.com/office/drawing/2015/10/21/chartex" xmlns:cx3="http://schemas.microsoft.com/office/drawing/2016/5/9/chartex" xmlns:cx4="http://schemas.microsoft.com/office/drawing/2016/5/10/chartex" xmlns:cx5="http://schemas.microsoft.com/office/drawing/2016/5/11/chartex" xmlns:cx6="http://schemas.microsoft.com/office/drawing/2016/5/12/chartex" xmlns:cx7="http://schemas.microsoft.com/office/drawing/2016/5/13/chartex" xmlns:cx8="http://schemas.microsoft.com/office/drawing/2016/5/14/chartex" xmlns:mc="http://schemas.openxmlformats.org/markup-compatibility/2006" xmlns:aink="http://schemas.microsoft.com/office/drawing/2016/ink" xmlns:am3d="http://schemas.microsoft.com/office/drawing/2017/model3d" xmlns:o="urn:schemas-microsoft-com:office:office" xmlns:r="http://schemas.openxmlformats.org/officeDocument/2006/relationships" xmlns:m="http://schemas.openxmlformats.org/officeDocument/2006/math" xmlns:v="urn:schemas-microsoft-com:vml" xmlns:wp14="http://schemas.microsoft.com/office/word/2010/wordprocessingDrawing" xmlns:wp="http://schemas.openxmlformats.org/drawingml/2006/wordprocessingDrawing" xmlns:w10="urn:schemas-microsoft-com:office:word" xmlns:w="http://schemas.openxmlformats.org/wordprocessingml/2006/main" xmlns:w14="http://schemas.microsoft.com/office/word/2010/wordml" xmlns:w15="http://schemas.microsoft.com/office/word/2012/wordml" xmlns:w16cid="http://schemas.microsoft.com/office/word/2016/wordml/cid" xmlns:w16se="http://schemas.microsoft.com/office/word/2015/wordml/symex" xmlns:wpg="http://schemas.microsoft.com/office/word/2010/wordprocessingGroup" xmlns:wpi="http://schemas.microsoft.com/office/word/2010/wordprocessingInk" xmlns:wne="http://schemas.microsoft.com/office/word/2006/wordml" xmlns:wps="http://schemas.microsoft.com/office/word/2010/wordprocessingShape" mc:Ignorable="w14 w15 w16se w16cid wp14">
+  <w:p>
+    <w:pPr>
+      <w:pStyle w:val="Footer"/>
+    </w:pPr>
+  </w:p>
+</w:ftr>
+</file>
+
 <file path=word/footnotes.xml><?xml version="1.0" encoding="utf-8"?>
-<w:footnotes xmlns:wpc="http://schemas.microsoft.com/office/word/2010/wordprocessingCanvas" xmlns:cx="http://schemas.microsoft.com/office/drawing/2014/chartex" xmlns:cx1="http://schemas.microsoft.com/office/drawing/2015/9/8/chartex" xmlns:cx2="http://schemas.microsoft.com/office/drawing/2015/10/21/chartex" xmlns:cx3="http://schemas.microsoft.com/office/drawing/2016/5/9/chartex" xmlns:cx4="http://schemas.microsoft.com/office/drawing/2016/5/10/chartex" xmlns:cx5="http://schemas.microsoft.com/office/drawing/2016/5/11/chartex" xmlns:cx6="http://schemas.microsoft.com/office/drawing/2016/5/12/chartex" xmlns:cx7="http://schemas.microsoft.com/office/drawing/2016/5/13/chartex" xmlns:cx8="http://schemas.microsoft.com/office/drawing/2016/5/14/chartex" xmlns:mc="http://schemas.openxmlformats.org/markup-compatibility/2006" xmlns:aink="http://schemas.microsoft.com/office/drawing/2016/ink" xmlns:am3d="http://schemas.microsoft.com/office/drawing/2017/model3d" xmlns:o="urn:schemas-microsoft-com:office:office" xmlns:oel="http://schemas.microsoft.com/office/2019/extlst" xmlns:r="http://schemas.openxmlformats.org/officeDocument/2006/relationships" xmlns:m="http://schemas.openxmlformats.org/officeDocument/2006/math" xmlns:v="urn:schemas-microsoft-com:vml" xmlns:wp14="http://schemas.microsoft.com/office/word/2010/wordprocessingDrawing" xmlns:wp="http://schemas.openxmlformats.org/drawingml/2006/wordprocessingDrawing" xmlns:w10="urn:schemas-microsoft-com:office:word" xmlns:w="http://schemas.openxmlformats.org/wordprocessingml/2006/main" xmlns:w14="http://schemas.microsoft.com/office/word/2010/wordml" xmlns:w15="http://schemas.microsoft.com/office/word/2012/wordml" xmlns:w16cex="http://schemas.microsoft.com/office/word/2018/wordml/cex" xmlns:w16cid="http://schemas.microsoft.com/office/word/2016/wordml/cid" xmlns:w16="http://schemas.microsoft.com/office/word/2018/wordml" xmlns:w16sdtdh="http://schemas.microsoft.com/office/word/2020/wordml/sdtdatahash" xmlns:w16se="http://schemas.microsoft.com/office/word/2015/wordml/symex" xmlns:wpg="http://schemas.microsoft.com/office/word/2010/wordprocessingGroup" xmlns:wpi="http://schemas.microsoft.com/office/word/2010/wordprocessingInk" xmlns:wne="http://schemas.microsoft.com/office/word/2006/wordml" xmlns:wps="http://schemas.microsoft.com/office/word/2010/wordprocessingShape" mc:Ignorable="w14 w15 w16se w16cid w16 w16cex w16sdtdh wp14">
+<w:footnotes xmlns:wpc="http://schemas.microsoft.com/office/word/2010/wordprocessingCanvas" xmlns:cx="http://schemas.microsoft.com/office/drawing/2014/chartex" xmlns:cx1="http://schemas.microsoft.com/office/drawing/2015/9/8/chartex" xmlns:cx2="http://schemas.microsoft.com/office/drawing/2015/10/21/chartex" xmlns:cx3="http://schemas.microsoft.com/office/drawing/2016/5/9/chartex" xmlns:cx4="http://schemas.microsoft.com/office/drawing/2016/5/10/chartex" xmlns:cx5="http://schemas.microsoft.com/office/drawing/2016/5/11/chartex" xmlns:cx6="http://schemas.microsoft.com/office/drawing/2016/5/12/chartex" xmlns:cx7="http://schemas.microsoft.com/office/drawing/2016/5/13/chartex" xmlns:cx8="http://schemas.microsoft.com/office/drawing/2016/5/14/chartex" xmlns:mc="http://schemas.openxmlformats.org/markup-compatibility/2006" xmlns:aink="http://schemas.microsoft.com/office/drawing/2016/ink" xmlns:am3d="http://schemas.microsoft.com/office/drawing/2017/model3d" xmlns:o="urn:schemas-microsoft-com:office:office" xmlns:r="http://schemas.openxmlformats.org/officeDocument/2006/relationships" xmlns:m="http://schemas.openxmlformats.org/officeDocument/2006/math" xmlns:v="urn:schemas-microsoft-com:vml" xmlns:wp14="http://schemas.microsoft.com/office/word/2010/wordprocessingDrawing" xmlns:wp="http://schemas.openxmlformats.org/drawingml/2006/wordprocessingDrawing" xmlns:w10="urn:schemas-microsoft-com:office:word" xmlns:w="http://schemas.openxmlformats.org/wordprocessingml/2006/main" xmlns:w14="http://schemas.microsoft.com/office/word/2010/wordml" xmlns:w15="http://schemas.microsoft.com/office/word/2012/wordml" xmlns:w16cid="http://schemas.microsoft.com/office/word/2016/wordml/cid" xmlns:w16se="http://schemas.microsoft.com/office/word/2015/wordml/symex" xmlns:wpg="http://schemas.microsoft.com/office/word/2010/wordprocessingGroup" xmlns:wpi="http://schemas.microsoft.com/office/word/2010/wordprocessingInk" xmlns:wne="http://schemas.microsoft.com/office/word/2006/wordml" xmlns:wps="http://schemas.microsoft.com/office/word/2010/wordprocessingShape" mc:Ignorable="w14 w15 w16se w16cid wp14">
   <w:footnote w:type="separator" w:id="-1">
     <w:p>
       <w:pPr>
@@ -221,8 +241,38 @@
 </w:footnotes>
 </file>
 
+<file path=word/header1.xml><?xml version="1.0" encoding="utf-8"?>
+<w:hdr xmlns:wpc="http://schemas.microsoft.com/office/word/2010/wordprocessingCanvas" xmlns:cx="http://schemas.microsoft.com/office/drawing/2014/chartex" xmlns:cx1="http://schemas.microsoft.com/office/drawing/2015/9/8/chartex" xmlns:cx2="http://schemas.microsoft.com/office/drawing/2015/10/21/chartex" xmlns:cx3="http://schemas.microsoft.com/office/drawing/2016/5/9/chartex" xmlns:cx4="http://schemas.microsoft.com/office/drawing/2016/5/10/chartex" xmlns:cx5="http://schemas.microsoft.com/office/drawing/2016/5/11/chartex" xmlns:cx6="http://schemas.microsoft.com/office/drawing/2016/5/12/chartex" xmlns:cx7="http://schemas.microsoft.com/office/drawing/2016/5/13/chartex" xmlns:cx8="http://schemas.microsoft.com/office/drawing/2016/5/14/chartex" xmlns:mc="http://schemas.openxmlformats.org/markup-compatibility/2006" xmlns:aink="http://schemas.microsoft.com/office/drawing/2016/ink" xmlns:am3d="http://schemas.microsoft.com/office/drawing/2017/model3d" xmlns:o="urn:schemas-microsoft-com:office:office" xmlns:r="http://schemas.openxmlformats.org/officeDocument/2006/relationships" xmlns:m="http://schemas.openxmlformats.org/officeDocument/2006/math" xmlns:v="urn:schemas-microsoft-com:vml" xmlns:wp14="http://schemas.microsoft.com/office/word/2010/wordprocessingDrawing" xmlns:wp="http://schemas.openxmlformats.org/drawingml/2006/wordprocessingDrawing" xmlns:w10="urn:schemas-microsoft-com:office:word" xmlns:w="http://schemas.openxmlformats.org/wordprocessingml/2006/main" xmlns:w14="http://schemas.microsoft.com/office/word/2010/wordml" xmlns:w15="http://schemas.microsoft.com/office/word/2012/wordml" xmlns:w16cid="http://schemas.microsoft.com/office/word/2016/wordml/cid" xmlns:w16se="http://schemas.microsoft.com/office/word/2015/wordml/symex" xmlns:wpg="http://schemas.microsoft.com/office/word/2010/wordprocessingGroup" xmlns:wpi="http://schemas.microsoft.com/office/word/2010/wordprocessingInk" xmlns:wne="http://schemas.microsoft.com/office/word/2006/wordml" xmlns:wps="http://schemas.microsoft.com/office/word/2010/wordprocessingShape" mc:Ignorable="w14 w15 w16se w16cid wp14">
+  <w:p>
+    <w:pPr>
+      <w:pStyle w:val="Header"/>
+    </w:pPr>
+  </w:p>
+</w:hdr>
+</file>
+
+<file path=word/header2.xml><?xml version="1.0" encoding="utf-8"?>
+<w:hdr xmlns:wpc="http://schemas.microsoft.com/office/word/2010/wordprocessingCanvas" xmlns:cx="http://schemas.microsoft.com/office/drawing/2014/chartex" xmlns:cx1="http://schemas.microsoft.com/office/drawing/2015/9/8/chartex" xmlns:cx2="http://schemas.microsoft.com/office/drawing/2015/10/21/chartex" xmlns:cx3="http://schemas.microsoft.com/office/drawing/2016/5/9/chartex" xmlns:cx4="http://schemas.microsoft.com/office/drawing/2016/5/10/chartex" xmlns:cx5="http://schemas.microsoft.com/office/drawing/2016/5/11/chartex" xmlns:cx6="http://schemas.microsoft.com/office/drawing/2016/5/12/chartex" xmlns:cx7="http://schemas.microsoft.com/office/drawing/2016/5/13/chartex" xmlns:cx8="http://schemas.microsoft.com/office/drawing/2016/5/14/chartex" xmlns:mc="http://schemas.openxmlformats.org/markup-compatibility/2006" xmlns:aink="http://schemas.microsoft.com/office/drawing/2016/ink" xmlns:am3d="http://schemas.microsoft.com/office/drawing/2017/model3d" xmlns:o="urn:schemas-microsoft-com:office:office" xmlns:r="http://schemas.openxmlformats.org/officeDocument/2006/relationships" xmlns:m="http://schemas.openxmlformats.org/officeDocument/2006/math" xmlns:v="urn:schemas-microsoft-com:vml" xmlns:wp14="http://schemas.microsoft.com/office/word/2010/wordprocessingDrawing" xmlns:wp="http://schemas.openxmlformats.org/drawingml/2006/wordprocessingDrawing" xmlns:w10="urn:schemas-microsoft-com:office:word" xmlns:w="http://schemas.openxmlformats.org/wordprocessingml/2006/main" xmlns:w14="http://schemas.microsoft.com/office/word/2010/wordml" xmlns:w15="http://schemas.microsoft.com/office/word/2012/wordml" xmlns:w16cid="http://schemas.microsoft.com/office/word/2016/wordml/cid" xmlns:w16se="http://schemas.microsoft.com/office/word/2015/wordml/symex" xmlns:wpg="http://schemas.microsoft.com/office/word/2010/wordprocessingGroup" xmlns:wpi="http://schemas.microsoft.com/office/word/2010/wordprocessingInk" xmlns:wne="http://schemas.microsoft.com/office/word/2006/wordml" xmlns:wps="http://schemas.microsoft.com/office/word/2010/wordprocessingShape" mc:Ignorable="w14 w15 w16se w16cid wp14">
+  <w:p>
+    <w:pPr>
+      <w:pStyle w:val="Header"/>
+    </w:pPr>
+  </w:p>
+</w:hdr>
+</file>
+
+<file path=word/header3.xml><?xml version="1.0" encoding="utf-8"?>
+<w:hdr xmlns:wpc="http://schemas.microsoft.com/office/word/2010/wordprocessingCanvas" xmlns:cx="http://schemas.microsoft.com/office/drawing/2014/chartex" xmlns:cx1="http://schemas.microsoft.com/office/drawing/2015/9/8/chartex" xmlns:cx2="http://schemas.microsoft.com/office/drawing/2015/10/21/chartex" xmlns:cx3="http://schemas.microsoft.com/office/drawing/2016/5/9/chartex" xmlns:cx4="http://schemas.microsoft.com/office/drawing/2016/5/10/chartex" xmlns:cx5="http://schemas.microsoft.com/office/drawing/2016/5/11/chartex" xmlns:cx6="http://schemas.microsoft.com/office/drawing/2016/5/12/chartex" xmlns:cx7="http://schemas.microsoft.com/office/drawing/2016/5/13/chartex" xmlns:cx8="http://schemas.microsoft.com/office/drawing/2016/5/14/chartex" xmlns:mc="http://schemas.openxmlformats.org/markup-compatibility/2006" xmlns:aink="http://schemas.microsoft.com/office/drawing/2016/ink" xmlns:am3d="http://schemas.microsoft.com/office/drawing/2017/model3d" xmlns:o="urn:schemas-microsoft-com:office:office" xmlns:r="http://schemas.openxmlformats.org/officeDocument/2006/relationships" xmlns:m="http://schemas.openxmlformats.org/officeDocument/2006/math" xmlns:v="urn:schemas-microsoft-com:vml" xmlns:wp14="http://schemas.microsoft.com/office/word/2010/wordprocessingDrawing" xmlns:wp="http://schemas.openxmlformats.org/drawingml/2006/wordprocessingDrawing" xmlns:w10="urn:schemas-microsoft-com:office:word" xmlns:w="http://schemas.openxmlformats.org/wordprocessingml/2006/main" xmlns:w14="http://schemas.microsoft.com/office/word/2010/wordml" xmlns:w15="http://schemas.microsoft.com/office/word/2012/wordml" xmlns:w16cid="http://schemas.microsoft.com/office/word/2016/wordml/cid" xmlns:w16se="http://schemas.microsoft.com/office/word/2015/wordml/symex" xmlns:wpg="http://schemas.microsoft.com/office/word/2010/wordprocessingGroup" xmlns:wpi="http://schemas.microsoft.com/office/word/2010/wordprocessingInk" xmlns:wne="http://schemas.microsoft.com/office/word/2006/wordml" xmlns:wps="http://schemas.microsoft.com/office/word/2010/wordprocessingShape" mc:Ignorable="w14 w15 w16se w16cid wp14">
+  <w:p>
+    <w:pPr>
+      <w:pStyle w:val="Header"/>
+    </w:pPr>
+  </w:p>
+</w:hdr>
+</file>
+
 <file path=word/styles.xml><?xml version="1.0" encoding="utf-8"?>
-<w:styles xmlns:mc="http://schemas.openxmlformats.org/markup-compatibility/2006" xmlns:r="http://schemas.openxmlformats.org/officeDocument/2006/relationships" xmlns:w="http://schemas.openxmlformats.org/wordprocessingml/2006/main" xmlns:w14="http://schemas.microsoft.com/office/word/2010/wordml" xmlns:w15="http://schemas.microsoft.com/office/word/2012/wordml" xmlns:w16cex="http://schemas.microsoft.com/office/word/2018/wordml/cex" xmlns:w16cid="http://schemas.microsoft.com/office/word/2016/wordml/cid" xmlns:w16="http://schemas.microsoft.com/office/word/2018/wordml" xmlns:w16sdtdh="http://schemas.microsoft.com/office/word/2020/wordml/sdtdatahash" xmlns:w16se="http://schemas.microsoft.com/office/word/2015/wordml/symex" mc:Ignorable="w14 w15 w16se w16cid w16 w16cex w16sdtdh">
+<w:styles xmlns:mc="http://schemas.openxmlformats.org/markup-compatibility/2006" xmlns:r="http://schemas.openxmlformats.org/officeDocument/2006/relationships" xmlns:w="http://schemas.openxmlformats.org/wordprocessingml/2006/main" xmlns:w14="http://schemas.microsoft.com/office/word/2010/wordml" xmlns:w15="http://schemas.microsoft.com/office/word/2012/wordml" xmlns:w16cid="http://schemas.microsoft.com/office/word/2016/wordml/cid" xmlns:w16se="http://schemas.microsoft.com/office/word/2015/wordml/symex" mc:Ignorable="w14 w15 w16se w16cid">
   <w:docDefaults>
     <w:rPrDefault>
       <w:rPr>
@@ -238,7 +288,7 @@
       </w:pPr>
     </w:pPrDefault>
   </w:docDefaults>
-  <w:latentStyles w:defLockedState="0" w:defUIPriority="99" w:defSemiHidden="0" w:defUnhideWhenUsed="0" w:defQFormat="0" w:count="376">
+  <w:latentStyles w:defLockedState="0" w:defUIPriority="99" w:defSemiHidden="0" w:defUnhideWhenUsed="0" w:defQFormat="0" w:count="375">
     <w:lsdException w:name="Normal" w:uiPriority="0" w:qFormat="1"/>
     <w:lsdException w:name="heading 1" w:uiPriority="9" w:qFormat="1"/>
     <w:lsdException w:name="heading 2" w:semiHidden="1" w:uiPriority="9" w:unhideWhenUsed="1" w:qFormat="1"/>
@@ -344,6 +394,7 @@
     <w:lsdException w:name="HTML Sample" w:semiHidden="1" w:unhideWhenUsed="1"/>
     <w:lsdException w:name="HTML Typewriter" w:semiHidden="1" w:unhideWhenUsed="1"/>
     <w:lsdException w:name="HTML Variable" w:semiHidden="1" w:unhideWhenUsed="1"/>
+    <w:lsdException w:name="Normal Table" w:semiHidden="1" w:unhideWhenUsed="1"/>
     <w:lsdException w:name="annotation subject" w:semiHidden="1" w:unhideWhenUsed="1"/>
     <w:lsdException w:name="No List" w:semiHidden="1" w:unhideWhenUsed="1"/>
     <w:lsdException w:name="Outline List 1" w:semiHidden="1" w:unhideWhenUsed="1"/>
@@ -386,8 +437,11 @@
     <w:lsdException w:name="Table Contemporary" w:semiHidden="1" w:unhideWhenUsed="1"/>
     <w:lsdException w:name="Table Elegant" w:semiHidden="1" w:unhideWhenUsed="1"/>
     <w:lsdException w:name="Table Professional" w:semiHidden="1" w:unhideWhenUsed="1"/>
+    <w:lsdException w:name="Table Subtle 1" w:semiHidden="1" w:unhideWhenUsed="1"/>
     <w:lsdException w:name="Table Subtle 2" w:semiHidden="1" w:unhideWhenUsed="1"/>
     <w:lsdException w:name="Table Web 1" w:semiHidden="1" w:unhideWhenUsed="1"/>
+    <w:lsdException w:name="Table Web 2" w:semiHidden="1" w:unhideWhenUsed="1"/>
+    <w:lsdException w:name="Table Web 3" w:semiHidden="1" w:unhideWhenUsed="1"/>
     <w:lsdException w:name="Balloon Text" w:semiHidden="1" w:unhideWhenUsed="1"/>
     <w:lsdException w:name="Table Grid" w:uiPriority="39"/>
     <w:lsdException w:name="Table Theme" w:semiHidden="1" w:unhideWhenUsed="1"/>
@@ -610,7 +664,6 @@
     <w:lsdException w:name="Smart Hyperlink" w:semiHidden="1" w:unhideWhenUsed="1"/>
     <w:lsdException w:name="Hashtag" w:semiHidden="1" w:unhideWhenUsed="1"/>
     <w:lsdException w:name="Unresolved Mention" w:semiHidden="1" w:unhideWhenUsed="1"/>
-    <w:lsdException w:name="Smart Link" w:semiHidden="1" w:unhideWhenUsed="1"/>
   </w:latentStyles>
   <w:style w:type="paragraph" w:default="1" w:styleId="Normal">
     <w:name w:val="Normal"/>

</xml_diff>